<commit_message>
Update general testing. Updated project documentation.
</commit_message>
<xml_diff>
--- a/Documentation/Cinebot Alpha - Project Summary.docx
+++ b/Documentation/Cinebot Alpha - Project Summary.docx
@@ -1,6 +1,6 @@
 
 <file path=word/document.xml><?xml version="1.0" encoding="utf-8"?>
-<w:document xmlns:wpc="http://schemas.microsoft.com/office/word/2010/wordprocessingCanvas" xmlns:cx="http://schemas.microsoft.com/office/drawing/2014/chartex" xmlns:cx1="http://schemas.microsoft.com/office/drawing/2015/9/8/chartex" xmlns:cx2="http://schemas.microsoft.com/office/drawing/2015/10/21/chartex" xmlns:cx3="http://schemas.microsoft.com/office/drawing/2016/5/9/chartex" xmlns:cx4="http://schemas.microsoft.com/office/drawing/2016/5/10/chartex" xmlns:cx5="http://schemas.microsoft.com/office/drawing/2016/5/11/chartex" xmlns:cx6="http://schemas.microsoft.com/office/drawing/2016/5/12/chartex" xmlns:cx7="http://schemas.microsoft.com/office/drawing/2016/5/13/chartex" xmlns:cx8="http://schemas.microsoft.com/office/drawing/2016/5/14/chartex" xmlns:mc="http://schemas.openxmlformats.org/markup-compatibility/2006" xmlns:aink="http://schemas.microsoft.com/office/drawing/2016/ink" xmlns:am3d="http://schemas.microsoft.com/office/drawing/2017/model3d" xmlns:o="urn:schemas-microsoft-com:office:office" xmlns:r="http://schemas.openxmlformats.org/officeDocument/2006/relationships" xmlns:m="http://schemas.openxmlformats.org/officeDocument/2006/math" xmlns:v="urn:schemas-microsoft-com:vml" xmlns:wp14="http://schemas.microsoft.com/office/word/2010/wordprocessingDrawing" xmlns:wp="http://schemas.openxmlformats.org/drawingml/2006/wordprocessingDrawing" xmlns:w10="urn:schemas-microsoft-com:office:word" xmlns:w="http://schemas.openxmlformats.org/wordprocessingml/2006/main" xmlns:w14="http://schemas.microsoft.com/office/word/2010/wordml" xmlns:w15="http://schemas.microsoft.com/office/word/2012/wordml" xmlns:w16cid="http://schemas.microsoft.com/office/word/2016/wordml/cid" xmlns:w16se="http://schemas.microsoft.com/office/word/2015/wordml/symex" xmlns:wpg="http://schemas.microsoft.com/office/word/2010/wordprocessingGroup" xmlns:wpi="http://schemas.microsoft.com/office/word/2010/wordprocessingInk" xmlns:wne="http://schemas.microsoft.com/office/word/2006/wordml" xmlns:wps="http://schemas.microsoft.com/office/word/2010/wordprocessingShape" mc:Ignorable="w14 w15 w16se w16cid wp14">
+<w:document xmlns:wpc="http://schemas.microsoft.com/office/word/2010/wordprocessingCanvas" xmlns:cx="http://schemas.microsoft.com/office/drawing/2014/chartex" xmlns:cx1="http://schemas.microsoft.com/office/drawing/2015/9/8/chartex" xmlns:cx2="http://schemas.microsoft.com/office/drawing/2015/10/21/chartex" xmlns:cx3="http://schemas.microsoft.com/office/drawing/2016/5/9/chartex" xmlns:cx4="http://schemas.microsoft.com/office/drawing/2016/5/10/chartex" xmlns:cx5="http://schemas.microsoft.com/office/drawing/2016/5/11/chartex" xmlns:cx6="http://schemas.microsoft.com/office/drawing/2016/5/12/chartex" xmlns:cx7="http://schemas.microsoft.com/office/drawing/2016/5/13/chartex" xmlns:cx8="http://schemas.microsoft.com/office/drawing/2016/5/14/chartex" xmlns:mc="http://schemas.openxmlformats.org/markup-compatibility/2006" xmlns:aink="http://schemas.microsoft.com/office/drawing/2016/ink" xmlns:am3d="http://schemas.microsoft.com/office/drawing/2017/model3d" xmlns:o="urn:schemas-microsoft-com:office:office" xmlns:r="http://schemas.openxmlformats.org/officeDocument/2006/relationships" xmlns:m="http://schemas.openxmlformats.org/officeDocument/2006/math" xmlns:v="urn:schemas-microsoft-com:vml" xmlns:wp14="http://schemas.microsoft.com/office/word/2010/wordprocessingDrawing" xmlns:wp="http://schemas.openxmlformats.org/drawingml/2006/wordprocessingDrawing" xmlns:w10="urn:schemas-microsoft-com:office:word" xmlns:w="http://schemas.openxmlformats.org/wordprocessingml/2006/main" xmlns:w14="http://schemas.microsoft.com/office/word/2010/wordml" xmlns:w15="http://schemas.microsoft.com/office/word/2012/wordml" xmlns:w16cex="http://schemas.microsoft.com/office/word/2018/wordml/cex" xmlns:w16cid="http://schemas.microsoft.com/office/word/2016/wordml/cid" xmlns:w16="http://schemas.microsoft.com/office/word/2018/wordml" xmlns:w16se="http://schemas.microsoft.com/office/word/2015/wordml/symex" xmlns:wpg="http://schemas.microsoft.com/office/word/2010/wordprocessingGroup" xmlns:wpi="http://schemas.microsoft.com/office/word/2010/wordprocessingInk" xmlns:wne="http://schemas.microsoft.com/office/word/2006/wordml" xmlns:wps="http://schemas.microsoft.com/office/word/2010/wordprocessingShape" mc:Ignorable="w14 w15 w16se w16cid w16 w16cex wp14">
   <w:background w:color="FFFFFF"/>
   <w:body>
     <w:p>
@@ -17,6 +17,7 @@
         <w:rPr>
           <w:rFonts w:ascii="Roboto Mono" w:eastAsia="Arial" w:hAnsi="Roboto Mono" w:cs="Arial"/>
           <w:color w:val="000000"/>
+          <w:vertAlign w:val="subscript"/>
         </w:rPr>
       </w:pPr>
     </w:p>
@@ -398,8 +399,6 @@
               </w:rPr>
               <w:t>4е 54</w:t>
             </w:r>
-            <w:bookmarkStart w:id="0" w:name="_GoBack"/>
-            <w:bookmarkEnd w:id="0"/>
           </w:p>
         </w:tc>
         <w:tc>
@@ -442,8 +441,8 @@
           <w:szCs w:val="24"/>
         </w:rPr>
       </w:pPr>
-      <w:bookmarkStart w:id="1" w:name="_gjdgxs" w:colFirst="0" w:colLast="0"/>
-      <w:bookmarkEnd w:id="1"/>
+      <w:bookmarkStart w:id="0" w:name="_gjdgxs" w:colFirst="0" w:colLast="0"/>
+      <w:bookmarkEnd w:id="0"/>
     </w:p>
     <w:tbl>
       <w:tblPr>
@@ -756,6 +755,13 @@
               </w:rPr>
               <w:t>The RCA</w:t>
             </w:r>
+            <w:r>
+              <w:rPr>
+                <w:rFonts w:ascii="Roboto Mono" w:hAnsi="Roboto Mono"/>
+                <w:color w:val="262626" w:themeColor="text1" w:themeTint="D9"/>
+              </w:rPr>
+              <w:t xml:space="preserve"> (server)</w:t>
+            </w:r>
           </w:p>
           <w:p>
             <w:pPr>
@@ -774,7 +780,14 @@
                 <w:rFonts w:ascii="Roboto Mono" w:hAnsi="Roboto Mono"/>
                 <w:color w:val="262626" w:themeColor="text1" w:themeTint="D9"/>
               </w:rPr>
-              <w:t>The MCC</w:t>
+              <w:t xml:space="preserve">The </w:t>
+            </w:r>
+            <w:r>
+              <w:rPr>
+                <w:rFonts w:ascii="Roboto Mono" w:hAnsi="Roboto Mono"/>
+                <w:color w:val="262626" w:themeColor="text1" w:themeTint="D9"/>
+              </w:rPr>
+              <w:t>Client – controller.</w:t>
             </w:r>
           </w:p>
           <w:p>
@@ -1095,7 +1108,7 @@
                 <w:rFonts w:ascii="Roboto Mono" w:hAnsi="Roboto Mono"/>
                 <w:color w:val="262626" w:themeColor="text1" w:themeTint="D9"/>
               </w:rPr>
-              <w:t>LCD Touch screen</w:t>
+              <w:t>Buttons</w:t>
             </w:r>
             <w:r>
               <w:rPr>
@@ -1109,14 +1122,14 @@
                 <w:rFonts w:ascii="Roboto Mono" w:hAnsi="Roboto Mono"/>
                 <w:color w:val="262626" w:themeColor="text1" w:themeTint="D9"/>
               </w:rPr>
-              <w:t xml:space="preserve"> for user interaction</w:t>
-            </w:r>
-            <w:r>
-              <w:rPr>
-                <w:rFonts w:ascii="Roboto Mono" w:hAnsi="Roboto Mono"/>
-                <w:color w:val="262626" w:themeColor="text1" w:themeTint="D9"/>
-              </w:rPr>
-              <w:t xml:space="preserve"> </w:t>
+              <w:t xml:space="preserve"> for motor jogging mode</w:t>
+            </w:r>
+            <w:r>
+              <w:rPr>
+                <w:rFonts w:ascii="Roboto Mono" w:hAnsi="Roboto Mono"/>
+                <w:color w:val="262626" w:themeColor="text1" w:themeTint="D9"/>
+              </w:rPr>
+              <w:t xml:space="preserve"> (testing motors directly from the robot)</w:t>
             </w:r>
           </w:p>
           <w:p>
@@ -1137,28 +1150,47 @@
                 <w:rFonts w:ascii="Roboto Mono" w:hAnsi="Roboto Mono"/>
                 <w:color w:val="262626" w:themeColor="text1" w:themeTint="D9"/>
               </w:rPr>
-              <w:t>Buttons</w:t>
-            </w:r>
-            <w:r>
-              <w:rPr>
-                <w:rFonts w:ascii="Roboto Mono" w:hAnsi="Roboto Mono"/>
-                <w:color w:val="262626" w:themeColor="text1" w:themeTint="D9"/>
-              </w:rPr>
-              <w:t xml:space="preserve"> -</w:t>
-            </w:r>
-            <w:r>
-              <w:rPr>
-                <w:rFonts w:ascii="Roboto Mono" w:hAnsi="Roboto Mono"/>
-                <w:color w:val="262626" w:themeColor="text1" w:themeTint="D9"/>
-              </w:rPr>
-              <w:t xml:space="preserve"> for motor jogging mode</w:t>
-            </w:r>
-            <w:r>
-              <w:rPr>
-                <w:rFonts w:ascii="Roboto Mono" w:hAnsi="Roboto Mono"/>
-                <w:color w:val="262626" w:themeColor="text1" w:themeTint="D9"/>
-              </w:rPr>
-              <w:t xml:space="preserve"> (testing motors directly from the robot)</w:t>
+              <w:t>On/Off button</w:t>
+            </w:r>
+          </w:p>
+          <w:p>
+            <w:pPr>
+              <w:pStyle w:val="ListParagraph"/>
+              <w:ind w:left="510"/>
+              <w:rPr>
+                <w:rFonts w:ascii="Roboto Mono" w:hAnsi="Roboto Mono"/>
+                <w:color w:val="262626" w:themeColor="text1" w:themeTint="D9"/>
+              </w:rPr>
+            </w:pPr>
+          </w:p>
+          <w:p>
+            <w:pPr>
+              <w:pStyle w:val="ListParagraph"/>
+              <w:ind w:left="0"/>
+              <w:rPr>
+                <w:rFonts w:ascii="Roboto Mono" w:hAnsi="Roboto Mono"/>
+                <w:i/>
+                <w:iCs/>
+                <w:color w:val="262626" w:themeColor="text1" w:themeTint="D9"/>
+              </w:rPr>
+            </w:pPr>
+            <w:r>
+              <w:rPr>
+                <w:rFonts w:ascii="Roboto Mono" w:hAnsi="Roboto Mono"/>
+                <w:i/>
+                <w:iCs/>
+                <w:color w:val="262626" w:themeColor="text1" w:themeTint="D9"/>
+              </w:rPr>
+              <w:t>Actuators</w:t>
+            </w:r>
+            <w:r>
+              <w:rPr>
+                <w:rFonts w:ascii="Roboto Mono" w:hAnsi="Roboto Mono"/>
+                <w:i/>
+                <w:iCs/>
+                <w:color w:val="262626" w:themeColor="text1" w:themeTint="D9"/>
+              </w:rPr>
+              <w:t>:</w:t>
             </w:r>
           </w:p>
           <w:p>
@@ -1171,33 +1203,6 @@
               <w:spacing w:after="160" w:line="259" w:lineRule="auto"/>
               <w:rPr>
                 <w:rFonts w:ascii="Roboto Mono" w:hAnsi="Roboto Mono"/>
-                <w:color w:val="262626" w:themeColor="text1" w:themeTint="D9"/>
-              </w:rPr>
-            </w:pPr>
-            <w:r>
-              <w:rPr>
-                <w:rFonts w:ascii="Roboto Mono" w:hAnsi="Roboto Mono"/>
-                <w:color w:val="262626" w:themeColor="text1" w:themeTint="D9"/>
-              </w:rPr>
-              <w:t>On/Off button</w:t>
-            </w:r>
-          </w:p>
-          <w:p>
-            <w:pPr>
-              <w:pStyle w:val="ListParagraph"/>
-              <w:ind w:left="510"/>
-              <w:rPr>
-                <w:rFonts w:ascii="Roboto Mono" w:hAnsi="Roboto Mono"/>
-                <w:color w:val="262626" w:themeColor="text1" w:themeTint="D9"/>
-              </w:rPr>
-            </w:pPr>
-          </w:p>
-          <w:p>
-            <w:pPr>
-              <w:pStyle w:val="ListParagraph"/>
-              <w:ind w:left="0"/>
-              <w:rPr>
-                <w:rFonts w:ascii="Roboto Mono" w:hAnsi="Roboto Mono"/>
                 <w:i/>
                 <w:iCs/>
                 <w:color w:val="262626" w:themeColor="text1" w:themeTint="D9"/>
@@ -1210,7 +1215,7 @@
                 <w:iCs/>
                 <w:color w:val="262626" w:themeColor="text1" w:themeTint="D9"/>
               </w:rPr>
-              <w:t>Actuators</w:t>
+              <w:t>Servo/stepper motors</w:t>
             </w:r>
             <w:r>
               <w:rPr>
@@ -1219,52 +1224,8 @@
                 <w:iCs/>
                 <w:color w:val="262626" w:themeColor="text1" w:themeTint="D9"/>
               </w:rPr>
-              <w:t>:</w:t>
-            </w:r>
-          </w:p>
-          <w:p>
-            <w:pPr>
-              <w:pStyle w:val="ListParagraph"/>
-              <w:numPr>
-                <w:ilvl w:val="0"/>
-                <w:numId w:val="7"/>
-              </w:numPr>
-              <w:spacing w:after="160" w:line="259" w:lineRule="auto"/>
-              <w:rPr>
-                <w:rFonts w:ascii="Roboto Mono" w:hAnsi="Roboto Mono"/>
-                <w:i/>
-                <w:iCs/>
-                <w:color w:val="262626" w:themeColor="text1" w:themeTint="D9"/>
-              </w:rPr>
-            </w:pPr>
-            <w:r>
-              <w:rPr>
-                <w:rFonts w:ascii="Roboto Mono" w:hAnsi="Roboto Mono"/>
-                <w:i/>
-                <w:iCs/>
-                <w:color w:val="262626" w:themeColor="text1" w:themeTint="D9"/>
-              </w:rPr>
-              <w:t>Servo/stepper motors</w:t>
-            </w:r>
-            <w:r>
-              <w:rPr>
-                <w:rFonts w:ascii="Roboto Mono" w:hAnsi="Roboto Mono"/>
-                <w:i/>
-                <w:iCs/>
-                <w:color w:val="262626" w:themeColor="text1" w:themeTint="D9"/>
-              </w:rPr>
               <w:t xml:space="preserve"> – used as primary control devices.</w:t>
             </w:r>
-          </w:p>
-          <w:p>
-            <w:pPr>
-              <w:pStyle w:val="ListParagraph"/>
-              <w:ind w:left="0"/>
-              <w:rPr>
-                <w:rFonts w:ascii="Roboto Mono" w:hAnsi="Roboto Mono"/>
-                <w:color w:val="262626" w:themeColor="text1" w:themeTint="D9"/>
-              </w:rPr>
-            </w:pPr>
           </w:p>
           <w:p>
             <w:pPr>
@@ -1275,250 +1236,6 @@
                 <w:color w:val="262626" w:themeColor="text1" w:themeTint="D9"/>
                 <w:sz w:val="28"/>
                 <w:szCs w:val="28"/>
-              </w:rPr>
-            </w:pPr>
-            <w:r>
-              <w:rPr>
-                <w:rFonts w:ascii="Roboto Mono" w:hAnsi="Roboto Mono"/>
-                <w:b/>
-                <w:bCs/>
-                <w:color w:val="262626" w:themeColor="text1" w:themeTint="D9"/>
-                <w:sz w:val="28"/>
-                <w:szCs w:val="28"/>
-              </w:rPr>
-              <w:t xml:space="preserve">The MCC </w:t>
-            </w:r>
-          </w:p>
-          <w:p>
-            <w:pPr>
-              <w:rPr>
-                <w:rFonts w:ascii="Roboto Mono" w:hAnsi="Roboto Mono"/>
-                <w:color w:val="262626" w:themeColor="text1" w:themeTint="D9"/>
-              </w:rPr>
-            </w:pPr>
-            <w:r>
-              <w:rPr>
-                <w:rFonts w:ascii="Roboto Mono" w:hAnsi="Roboto Mono"/>
-                <w:color w:val="262626" w:themeColor="text1" w:themeTint="D9"/>
-              </w:rPr>
-              <w:t>The MCC is also based on the Raspberry PI 4 4GB.</w:t>
-            </w:r>
-          </w:p>
-          <w:p>
-            <w:pPr>
-              <w:rPr>
-                <w:rFonts w:ascii="Roboto Mono" w:hAnsi="Roboto Mono"/>
-                <w:color w:val="262626" w:themeColor="text1" w:themeTint="D9"/>
-              </w:rPr>
-            </w:pPr>
-          </w:p>
-          <w:p>
-            <w:pPr>
-              <w:rPr>
-                <w:rFonts w:ascii="Roboto Mono" w:hAnsi="Roboto Mono"/>
-                <w:i/>
-                <w:iCs/>
-                <w:color w:val="262626" w:themeColor="text1" w:themeTint="D9"/>
-              </w:rPr>
-            </w:pPr>
-            <w:r>
-              <w:rPr>
-                <w:rFonts w:ascii="Roboto Mono" w:hAnsi="Roboto Mono"/>
-                <w:i/>
-                <w:iCs/>
-                <w:color w:val="262626" w:themeColor="text1" w:themeTint="D9"/>
-              </w:rPr>
-              <w:t>Sensors:</w:t>
-            </w:r>
-          </w:p>
-          <w:p>
-            <w:pPr>
-              <w:pStyle w:val="ListParagraph"/>
-              <w:numPr>
-                <w:ilvl w:val="0"/>
-                <w:numId w:val="7"/>
-              </w:numPr>
-              <w:spacing w:after="160" w:line="259" w:lineRule="auto"/>
-              <w:rPr>
-                <w:rFonts w:ascii="Roboto Mono" w:hAnsi="Roboto Mono"/>
-                <w:color w:val="262626" w:themeColor="text1" w:themeTint="D9"/>
-              </w:rPr>
-            </w:pPr>
-            <w:r>
-              <w:rPr>
-                <w:rFonts w:ascii="Roboto Mono" w:hAnsi="Roboto Mono"/>
-                <w:color w:val="262626" w:themeColor="text1" w:themeTint="D9"/>
-              </w:rPr>
-              <w:t>Accelerometer</w:t>
-            </w:r>
-            <w:r>
-              <w:rPr>
-                <w:rFonts w:ascii="Roboto Mono" w:hAnsi="Roboto Mono"/>
-                <w:color w:val="262626" w:themeColor="text1" w:themeTint="D9"/>
-              </w:rPr>
-              <w:t xml:space="preserve"> – used to capture user motion in the X, Y, Z axes.</w:t>
-            </w:r>
-          </w:p>
-          <w:p>
-            <w:pPr>
-              <w:pStyle w:val="ListParagraph"/>
-              <w:numPr>
-                <w:ilvl w:val="0"/>
-                <w:numId w:val="7"/>
-              </w:numPr>
-              <w:spacing w:after="160" w:line="259" w:lineRule="auto"/>
-              <w:rPr>
-                <w:rFonts w:ascii="Roboto Mono" w:hAnsi="Roboto Mono"/>
-                <w:color w:val="262626" w:themeColor="text1" w:themeTint="D9"/>
-              </w:rPr>
-            </w:pPr>
-            <w:r>
-              <w:rPr>
-                <w:rFonts w:ascii="Roboto Mono" w:hAnsi="Roboto Mono"/>
-                <w:color w:val="262626" w:themeColor="text1" w:themeTint="D9"/>
-              </w:rPr>
-              <w:t>Gyroscope</w:t>
-            </w:r>
-            <w:r>
-              <w:rPr>
-                <w:rFonts w:ascii="Roboto Mono" w:hAnsi="Roboto Mono"/>
-                <w:color w:val="262626" w:themeColor="text1" w:themeTint="D9"/>
-              </w:rPr>
-              <w:t xml:space="preserve"> – used to capture user rotation motion (tilt/pan)</w:t>
-            </w:r>
-          </w:p>
-          <w:p>
-            <w:pPr>
-              <w:pStyle w:val="ListParagraph"/>
-              <w:ind w:left="0"/>
-              <w:rPr>
-                <w:rFonts w:ascii="Roboto Mono" w:hAnsi="Roboto Mono"/>
-                <w:i/>
-                <w:iCs/>
-                <w:color w:val="262626" w:themeColor="text1" w:themeTint="D9"/>
-              </w:rPr>
-            </w:pPr>
-          </w:p>
-          <w:p>
-            <w:pPr>
-              <w:pStyle w:val="ListParagraph"/>
-              <w:ind w:left="0"/>
-              <w:rPr>
-                <w:rFonts w:ascii="Roboto Mono" w:hAnsi="Roboto Mono"/>
-                <w:i/>
-                <w:iCs/>
-                <w:color w:val="262626" w:themeColor="text1" w:themeTint="D9"/>
-              </w:rPr>
-            </w:pPr>
-            <w:r>
-              <w:rPr>
-                <w:rFonts w:ascii="Roboto Mono" w:hAnsi="Roboto Mono"/>
-                <w:i/>
-                <w:iCs/>
-                <w:color w:val="262626" w:themeColor="text1" w:themeTint="D9"/>
-              </w:rPr>
-              <w:t>User controls:</w:t>
-            </w:r>
-          </w:p>
-          <w:p>
-            <w:pPr>
-              <w:pStyle w:val="ListParagraph"/>
-              <w:numPr>
-                <w:ilvl w:val="0"/>
-                <w:numId w:val="7"/>
-              </w:numPr>
-              <w:spacing w:after="160" w:line="259" w:lineRule="auto"/>
-              <w:rPr>
-                <w:rFonts w:ascii="Roboto Mono" w:hAnsi="Roboto Mono"/>
-                <w:color w:val="262626" w:themeColor="text1" w:themeTint="D9"/>
-              </w:rPr>
-            </w:pPr>
-            <w:r>
-              <w:rPr>
-                <w:rFonts w:ascii="Roboto Mono" w:hAnsi="Roboto Mono"/>
-                <w:color w:val="262626" w:themeColor="text1" w:themeTint="D9"/>
-              </w:rPr>
-              <w:t>LCD Touch screen</w:t>
-            </w:r>
-            <w:r>
-              <w:rPr>
-                <w:rFonts w:ascii="Roboto Mono" w:hAnsi="Roboto Mono"/>
-                <w:color w:val="262626" w:themeColor="text1" w:themeTint="D9"/>
-              </w:rPr>
-              <w:t xml:space="preserve"> -</w:t>
-            </w:r>
-            <w:r>
-              <w:rPr>
-                <w:rFonts w:ascii="Roboto Mono" w:hAnsi="Roboto Mono"/>
-                <w:color w:val="262626" w:themeColor="text1" w:themeTint="D9"/>
-              </w:rPr>
-              <w:t xml:space="preserve"> for user interaction</w:t>
-            </w:r>
-          </w:p>
-          <w:p>
-            <w:pPr>
-              <w:pStyle w:val="ListParagraph"/>
-              <w:numPr>
-                <w:ilvl w:val="0"/>
-                <w:numId w:val="7"/>
-              </w:numPr>
-              <w:spacing w:after="160" w:line="259" w:lineRule="auto"/>
-              <w:rPr>
-                <w:rFonts w:ascii="Roboto Mono" w:hAnsi="Roboto Mono"/>
-                <w:color w:val="262626" w:themeColor="text1" w:themeTint="D9"/>
-              </w:rPr>
-            </w:pPr>
-            <w:r>
-              <w:rPr>
-                <w:rFonts w:ascii="Roboto Mono" w:hAnsi="Roboto Mono"/>
-                <w:color w:val="262626" w:themeColor="text1" w:themeTint="D9"/>
-              </w:rPr>
-              <w:t>On/Off button</w:t>
-            </w:r>
-          </w:p>
-          <w:p>
-            <w:pPr>
-              <w:pStyle w:val="ListParagraph"/>
-              <w:numPr>
-                <w:ilvl w:val="0"/>
-                <w:numId w:val="7"/>
-              </w:numPr>
-              <w:spacing w:after="160" w:line="259" w:lineRule="auto"/>
-              <w:rPr>
-                <w:rFonts w:ascii="Roboto Mono" w:hAnsi="Roboto Mono"/>
-                <w:color w:val="262626" w:themeColor="text1" w:themeTint="D9"/>
-              </w:rPr>
-            </w:pPr>
-            <w:r>
-              <w:rPr>
-                <w:rFonts w:ascii="Roboto Mono" w:hAnsi="Roboto Mono"/>
-                <w:color w:val="262626" w:themeColor="text1" w:themeTint="D9"/>
-              </w:rPr>
-              <w:t>Servo for collision warning system</w:t>
-            </w:r>
-            <w:r>
-              <w:rPr>
-                <w:rFonts w:ascii="Roboto Mono" w:hAnsi="Roboto Mono"/>
-                <w:color w:val="262626" w:themeColor="text1" w:themeTint="D9"/>
-              </w:rPr>
-              <w:t xml:space="preserve"> – provides feedback to the user weather or not the RCA is about to hit an object.</w:t>
-            </w:r>
-          </w:p>
-          <w:p>
-            <w:pPr>
-              <w:spacing w:after="160" w:line="259" w:lineRule="auto"/>
-              <w:rPr>
-                <w:rFonts w:ascii="Roboto Mono" w:hAnsi="Roboto Mono"/>
-                <w:color w:val="262626" w:themeColor="text1" w:themeTint="D9"/>
-              </w:rPr>
-            </w:pPr>
-          </w:p>
-          <w:p>
-            <w:pPr>
-              <w:spacing w:after="160" w:line="259" w:lineRule="auto"/>
-              <w:rPr>
-                <w:rFonts w:ascii="Roboto Mono" w:hAnsi="Roboto Mono"/>
-                <w:color w:val="262626" w:themeColor="text1" w:themeTint="D9"/>
               </w:rPr>
             </w:pPr>
           </w:p>
@@ -1584,7 +1301,7 @@
                 <w:rFonts w:ascii="Roboto Mono" w:hAnsi="Roboto Mono"/>
                 <w:color w:val="262626" w:themeColor="text1" w:themeTint="D9"/>
               </w:rPr>
-              <w:t>Manual Stabilized – control comes from the MCC but is filtered to remove shaking from the operator.</w:t>
+              <w:t>Learn &amp; repeat – control comes from MCC once and then the path is remembered and can be executed again.</w:t>
             </w:r>
           </w:p>
           <w:p>
@@ -1605,7 +1322,7 @@
                 <w:rFonts w:ascii="Roboto Mono" w:hAnsi="Roboto Mono"/>
                 <w:color w:val="262626" w:themeColor="text1" w:themeTint="D9"/>
               </w:rPr>
-              <w:t>Learn &amp; repeat – control comes from MCC once and then the path is remembered and can be executed again.</w:t>
+              <w:t>Tracking auto – tracks object without ability for MCC control.</w:t>
             </w:r>
           </w:p>
           <w:p>
@@ -1621,55 +1338,21 @@
                 <w:color w:val="262626" w:themeColor="text1" w:themeTint="D9"/>
               </w:rPr>
             </w:pPr>
-            <w:r>
-              <w:rPr>
-                <w:rFonts w:ascii="Roboto Mono" w:hAnsi="Roboto Mono"/>
-                <w:color w:val="262626" w:themeColor="text1" w:themeTint="D9"/>
-              </w:rPr>
-              <w:t>Tracking semi-auto – can lock onto object but is controlled by MCC.</w:t>
-            </w:r>
-          </w:p>
-          <w:p>
-            <w:pPr>
-              <w:pStyle w:val="ListParagraph"/>
-              <w:numPr>
-                <w:ilvl w:val="0"/>
-                <w:numId w:val="8"/>
-              </w:numPr>
-              <w:spacing w:after="160" w:line="259" w:lineRule="auto"/>
-              <w:rPr>
-                <w:rFonts w:ascii="Roboto Mono" w:hAnsi="Roboto Mono"/>
-                <w:color w:val="262626" w:themeColor="text1" w:themeTint="D9"/>
-              </w:rPr>
-            </w:pPr>
-            <w:r>
-              <w:rPr>
-                <w:rFonts w:ascii="Roboto Mono" w:hAnsi="Roboto Mono"/>
-                <w:color w:val="262626" w:themeColor="text1" w:themeTint="D9"/>
-              </w:rPr>
-              <w:lastRenderedPageBreak/>
-              <w:t>Tracking auto – tracks object without ability for MCC control.</w:t>
-            </w:r>
-          </w:p>
-          <w:p>
-            <w:pPr>
-              <w:pStyle w:val="ListParagraph"/>
-              <w:numPr>
-                <w:ilvl w:val="0"/>
-                <w:numId w:val="8"/>
-              </w:numPr>
-              <w:spacing w:after="160" w:line="259" w:lineRule="auto"/>
-              <w:rPr>
-                <w:rFonts w:ascii="Roboto Mono" w:hAnsi="Roboto Mono"/>
-                <w:color w:val="262626" w:themeColor="text1" w:themeTint="D9"/>
-              </w:rPr>
-            </w:pPr>
-            <w:r>
-              <w:rPr>
-                <w:rFonts w:ascii="Roboto Mono" w:hAnsi="Roboto Mono"/>
-                <w:color w:val="262626" w:themeColor="text1" w:themeTint="D9"/>
-              </w:rPr>
-              <w:t>FrameX (auto after initial programming) –</w:t>
+            <w:proofErr w:type="spellStart"/>
+            <w:r>
+              <w:rPr>
+                <w:rFonts w:ascii="Roboto Mono" w:hAnsi="Roboto Mono"/>
+                <w:color w:val="262626" w:themeColor="text1" w:themeTint="D9"/>
+              </w:rPr>
+              <w:t>FrameX</w:t>
+            </w:r>
+            <w:proofErr w:type="spellEnd"/>
+            <w:r>
+              <w:rPr>
+                <w:rFonts w:ascii="Roboto Mono" w:hAnsi="Roboto Mono"/>
+                <w:color w:val="262626" w:themeColor="text1" w:themeTint="D9"/>
+              </w:rPr>
+              <w:t xml:space="preserve"> (auto after initial programming) –</w:t>
             </w:r>
             <w:r>
               <w:rPr>
@@ -1768,7 +1451,7 @@
                 <w:rFonts w:ascii="Roboto Mono" w:hAnsi="Roboto Mono"/>
                 <w:color w:val="262626" w:themeColor="text1" w:themeTint="D9"/>
               </w:rPr>
-              <w:t>(Currently being researched but it will likely be via UDP or Ad-hoc Wi-Fi</w:t>
+              <w:t>Via TCP.</w:t>
             </w:r>
           </w:p>
           <w:p>
@@ -1924,6 +1607,7 @@
                 <w:rFonts w:ascii="Roboto Mono" w:eastAsia="Arial" w:hAnsi="Roboto Mono" w:cs="Arial"/>
                 <w:b/>
               </w:rPr>
+              <w:lastRenderedPageBreak/>
               <w:t>Use case name</w:t>
             </w:r>
           </w:p>
@@ -2242,7 +1926,23 @@
                 <w:rFonts w:ascii="Roboto Mono" w:eastAsia="Arial" w:hAnsi="Roboto Mono" w:cs="Arial"/>
                 <w:i/>
               </w:rPr>
-              <w:t>The user can test if all of the motors are functional by pressing the buttons on the machine.</w:t>
+              <w:t xml:space="preserve">The user can test if </w:t>
+            </w:r>
+            <w:proofErr w:type="gramStart"/>
+            <w:r>
+              <w:rPr>
+                <w:rFonts w:ascii="Roboto Mono" w:eastAsia="Arial" w:hAnsi="Roboto Mono" w:cs="Arial"/>
+                <w:i/>
+              </w:rPr>
+              <w:t>all of</w:t>
+            </w:r>
+            <w:proofErr w:type="gramEnd"/>
+            <w:r>
+              <w:rPr>
+                <w:rFonts w:ascii="Roboto Mono" w:eastAsia="Arial" w:hAnsi="Roboto Mono" w:cs="Arial"/>
+                <w:i/>
+              </w:rPr>
+              <w:t xml:space="preserve"> the motors are functional by pressing the buttons on the machine.</w:t>
             </w:r>
           </w:p>
         </w:tc>
@@ -2333,7 +2033,23 @@
                 <w:rFonts w:ascii="Roboto Mono" w:eastAsia="Arial" w:hAnsi="Roboto Mono" w:cs="Arial"/>
                 <w:i/>
               </w:rPr>
-              <w:t>The user controls all of the parts of the robot arm.</w:t>
+              <w:t xml:space="preserve">The user controls </w:t>
+            </w:r>
+            <w:proofErr w:type="gramStart"/>
+            <w:r>
+              <w:rPr>
+                <w:rFonts w:ascii="Roboto Mono" w:eastAsia="Arial" w:hAnsi="Roboto Mono" w:cs="Arial"/>
+                <w:i/>
+              </w:rPr>
+              <w:t>all of</w:t>
+            </w:r>
+            <w:proofErr w:type="gramEnd"/>
+            <w:r>
+              <w:rPr>
+                <w:rFonts w:ascii="Roboto Mono" w:eastAsia="Arial" w:hAnsi="Roboto Mono" w:cs="Arial"/>
+                <w:i/>
+              </w:rPr>
+              <w:t xml:space="preserve"> the parts of the robot arm.</w:t>
             </w:r>
           </w:p>
         </w:tc>
@@ -2397,7 +2113,7 @@
                 <w:rFonts w:ascii="Roboto Mono" w:eastAsia="Arial" w:hAnsi="Roboto Mono" w:cs="Arial"/>
                 <w:b/>
               </w:rPr>
-              <w:t>Manual Stabilized Mode</w:t>
+              <w:t>Learn and Repeat Mode</w:t>
             </w:r>
           </w:p>
         </w:tc>
@@ -2424,7 +2140,7 @@
                 <w:rFonts w:ascii="Roboto Mono" w:eastAsia="Arial" w:hAnsi="Roboto Mono" w:cs="Arial"/>
                 <w:i/>
               </w:rPr>
-              <w:t>The user controls all of the parts of the robot, but there is motion stabilization to remove tremors. (May not be included in final version)</w:t>
+              <w:t>The user executes a path, the robot learns it and then repeats it.</w:t>
             </w:r>
           </w:p>
         </w:tc>
@@ -2488,7 +2204,7 @@
                 <w:rFonts w:ascii="Roboto Mono" w:eastAsia="Arial" w:hAnsi="Roboto Mono" w:cs="Arial"/>
                 <w:b/>
               </w:rPr>
-              <w:t>Learn and Repeat Mode</w:t>
+              <w:t>Tracking Auto</w:t>
             </w:r>
           </w:p>
         </w:tc>
@@ -2515,7 +2231,7 @@
                 <w:rFonts w:ascii="Roboto Mono" w:eastAsia="Arial" w:hAnsi="Roboto Mono" w:cs="Arial"/>
                 <w:i/>
               </w:rPr>
-              <w:t>The user executes a path, the robot learns it and then repeats it.</w:t>
+              <w:t>Tracks an object on the scene.</w:t>
             </w:r>
           </w:p>
         </w:tc>
@@ -2574,13 +2290,15 @@
                 <w:b/>
               </w:rPr>
             </w:pPr>
+            <w:proofErr w:type="spellStart"/>
             <w:r>
               <w:rPr>
                 <w:rFonts w:ascii="Roboto Mono" w:eastAsia="Arial" w:hAnsi="Roboto Mono" w:cs="Arial"/>
                 <w:b/>
               </w:rPr>
-              <w:t>Tracking semi-auto Mode</w:t>
-            </w:r>
+              <w:t>FrameX</w:t>
+            </w:r>
+            <w:proofErr w:type="spellEnd"/>
           </w:p>
         </w:tc>
         <w:tc>
@@ -2606,190 +2324,23 @@
                 <w:rFonts w:ascii="Roboto Mono" w:eastAsia="Arial" w:hAnsi="Roboto Mono" w:cs="Arial"/>
                 <w:i/>
               </w:rPr>
-              <w:t>Tracks an object while being controlled by the user. (May not be included in the final version.)</w:t>
-            </w:r>
-          </w:p>
-        </w:tc>
-        <w:tc>
-          <w:tcPr>
-            <w:tcW w:w="1575" w:type="dxa"/>
-          </w:tcPr>
-          <w:p>
-            <w:pPr>
-              <w:widowControl w:val="0"/>
-              <w:pBdr>
-                <w:top w:val="nil"/>
-                <w:left w:val="nil"/>
-                <w:bottom w:val="nil"/>
-                <w:right w:val="nil"/>
-                <w:between w:val="nil"/>
-              </w:pBdr>
-              <w:spacing w:before="120" w:after="60"/>
+              <w:t xml:space="preserve">The users </w:t>
+            </w:r>
+            <w:proofErr w:type="gramStart"/>
+            <w:r>
               <w:rPr>
                 <w:rFonts w:ascii="Roboto Mono" w:eastAsia="Arial" w:hAnsi="Roboto Mono" w:cs="Arial"/>
                 <w:i/>
               </w:rPr>
-            </w:pPr>
+              <w:t>sets</w:t>
+            </w:r>
+            <w:proofErr w:type="gramEnd"/>
             <w:r>
               <w:rPr>
                 <w:rFonts w:ascii="Roboto Mono" w:eastAsia="Arial" w:hAnsi="Roboto Mono" w:cs="Arial"/>
                 <w:i/>
               </w:rPr>
-              <w:t>All users</w:t>
-            </w:r>
-          </w:p>
-        </w:tc>
-      </w:tr>
-      <w:tr>
-        <w:tc>
-          <w:tcPr>
-            <w:tcW w:w="2385" w:type="dxa"/>
-            <w:shd w:val="clear" w:color="auto" w:fill="FDEADA"/>
-          </w:tcPr>
-          <w:p>
-            <w:pPr>
-              <w:numPr>
-                <w:ilvl w:val="1"/>
-                <w:numId w:val="5"/>
-              </w:numPr>
-              <w:pBdr>
-                <w:top w:val="nil"/>
-                <w:left w:val="nil"/>
-                <w:bottom w:val="nil"/>
-                <w:right w:val="nil"/>
-                <w:between w:val="nil"/>
-              </w:pBdr>
-              <w:ind w:left="450" w:hanging="450"/>
-              <w:rPr>
-                <w:rFonts w:ascii="Roboto Mono" w:eastAsia="Arial" w:hAnsi="Roboto Mono" w:cs="Arial"/>
-                <w:b/>
-              </w:rPr>
-            </w:pPr>
-            <w:r>
-              <w:rPr>
-                <w:rFonts w:ascii="Roboto Mono" w:eastAsia="Arial" w:hAnsi="Roboto Mono" w:cs="Arial"/>
-                <w:b/>
-              </w:rPr>
-              <w:lastRenderedPageBreak/>
-              <w:t>Tracking Auto</w:t>
-            </w:r>
-          </w:p>
-        </w:tc>
-        <w:tc>
-          <w:tcPr>
-            <w:tcW w:w="5505" w:type="dxa"/>
-          </w:tcPr>
-          <w:p>
-            <w:pPr>
-              <w:pBdr>
-                <w:top w:val="nil"/>
-                <w:left w:val="nil"/>
-                <w:bottom w:val="nil"/>
-                <w:right w:val="nil"/>
-                <w:between w:val="nil"/>
-              </w:pBdr>
-              <w:rPr>
-                <w:rFonts w:ascii="Roboto Mono" w:eastAsia="Arial" w:hAnsi="Roboto Mono" w:cs="Arial"/>
-                <w:i/>
-              </w:rPr>
-            </w:pPr>
-            <w:r>
-              <w:rPr>
-                <w:rFonts w:ascii="Roboto Mono" w:eastAsia="Arial" w:hAnsi="Roboto Mono" w:cs="Arial"/>
-                <w:i/>
-              </w:rPr>
-              <w:t>Tracks an object on the scene.</w:t>
-            </w:r>
-          </w:p>
-        </w:tc>
-        <w:tc>
-          <w:tcPr>
-            <w:tcW w:w="1575" w:type="dxa"/>
-          </w:tcPr>
-          <w:p>
-            <w:pPr>
-              <w:widowControl w:val="0"/>
-              <w:pBdr>
-                <w:top w:val="nil"/>
-                <w:left w:val="nil"/>
-                <w:bottom w:val="nil"/>
-                <w:right w:val="nil"/>
-                <w:between w:val="nil"/>
-              </w:pBdr>
-              <w:spacing w:before="120" w:after="60"/>
-              <w:rPr>
-                <w:rFonts w:ascii="Roboto Mono" w:eastAsia="Arial" w:hAnsi="Roboto Mono" w:cs="Arial"/>
-                <w:i/>
-              </w:rPr>
-            </w:pPr>
-            <w:r>
-              <w:rPr>
-                <w:rFonts w:ascii="Roboto Mono" w:eastAsia="Arial" w:hAnsi="Roboto Mono" w:cs="Arial"/>
-                <w:i/>
-              </w:rPr>
-              <w:t>All users</w:t>
-            </w:r>
-          </w:p>
-        </w:tc>
-      </w:tr>
-      <w:tr>
-        <w:tc>
-          <w:tcPr>
-            <w:tcW w:w="2385" w:type="dxa"/>
-            <w:shd w:val="clear" w:color="auto" w:fill="FDEADA"/>
-          </w:tcPr>
-          <w:p>
-            <w:pPr>
-              <w:numPr>
-                <w:ilvl w:val="1"/>
-                <w:numId w:val="5"/>
-              </w:numPr>
-              <w:pBdr>
-                <w:top w:val="nil"/>
-                <w:left w:val="nil"/>
-                <w:bottom w:val="nil"/>
-                <w:right w:val="nil"/>
-                <w:between w:val="nil"/>
-              </w:pBdr>
-              <w:ind w:left="450" w:hanging="450"/>
-              <w:rPr>
-                <w:rFonts w:ascii="Roboto Mono" w:eastAsia="Arial" w:hAnsi="Roboto Mono" w:cs="Arial"/>
-                <w:b/>
-              </w:rPr>
-            </w:pPr>
-            <w:r>
-              <w:rPr>
-                <w:rFonts w:ascii="Roboto Mono" w:eastAsia="Arial" w:hAnsi="Roboto Mono" w:cs="Arial"/>
-                <w:b/>
-              </w:rPr>
-              <w:t>FrameX</w:t>
-            </w:r>
-          </w:p>
-        </w:tc>
-        <w:tc>
-          <w:tcPr>
-            <w:tcW w:w="5505" w:type="dxa"/>
-          </w:tcPr>
-          <w:p>
-            <w:pPr>
-              <w:pBdr>
-                <w:top w:val="nil"/>
-                <w:left w:val="nil"/>
-                <w:bottom w:val="nil"/>
-                <w:right w:val="nil"/>
-                <w:between w:val="nil"/>
-              </w:pBdr>
-              <w:rPr>
-                <w:rFonts w:ascii="Roboto Mono" w:eastAsia="Arial" w:hAnsi="Roboto Mono" w:cs="Arial"/>
-                <w:i/>
-              </w:rPr>
-            </w:pPr>
-            <w:r>
-              <w:rPr>
-                <w:rFonts w:ascii="Roboto Mono" w:eastAsia="Arial" w:hAnsi="Roboto Mono" w:cs="Arial"/>
-                <w:i/>
-              </w:rPr>
-              <w:t>The users sets a path with waypoints the robots executes it while taking picture every n seconds.</w:t>
+              <w:t xml:space="preserve"> a path with waypoints the robots executes it while taking picture every n seconds.</w:t>
             </w:r>
           </w:p>
         </w:tc>
@@ -2925,7 +2476,7 @@
 </file>
 
 <file path=word/endnotes.xml><?xml version="1.0" encoding="utf-8"?>
-<w:endnotes xmlns:wpc="http://schemas.microsoft.com/office/word/2010/wordprocessingCanvas" xmlns:cx="http://schemas.microsoft.com/office/drawing/2014/chartex" xmlns:cx1="http://schemas.microsoft.com/office/drawing/2015/9/8/chartex" xmlns:cx2="http://schemas.microsoft.com/office/drawing/2015/10/21/chartex" xmlns:cx3="http://schemas.microsoft.com/office/drawing/2016/5/9/chartex" xmlns:cx4="http://schemas.microsoft.com/office/drawing/2016/5/10/chartex" xmlns:cx5="http://schemas.microsoft.com/office/drawing/2016/5/11/chartex" xmlns:cx6="http://schemas.microsoft.com/office/drawing/2016/5/12/chartex" xmlns:cx7="http://schemas.microsoft.com/office/drawing/2016/5/13/chartex" xmlns:cx8="http://schemas.microsoft.com/office/drawing/2016/5/14/chartex" xmlns:mc="http://schemas.openxmlformats.org/markup-compatibility/2006" xmlns:aink="http://schemas.microsoft.com/office/drawing/2016/ink" xmlns:am3d="http://schemas.microsoft.com/office/drawing/2017/model3d" xmlns:o="urn:schemas-microsoft-com:office:office" xmlns:r="http://schemas.openxmlformats.org/officeDocument/2006/relationships" xmlns:m="http://schemas.openxmlformats.org/officeDocument/2006/math" xmlns:v="urn:schemas-microsoft-com:vml" xmlns:wp14="http://schemas.microsoft.com/office/word/2010/wordprocessingDrawing" xmlns:wp="http://schemas.openxmlformats.org/drawingml/2006/wordprocessingDrawing" xmlns:w10="urn:schemas-microsoft-com:office:word" xmlns:w="http://schemas.openxmlformats.org/wordprocessingml/2006/main" xmlns:w14="http://schemas.microsoft.com/office/word/2010/wordml" xmlns:w15="http://schemas.microsoft.com/office/word/2012/wordml" xmlns:w16cid="http://schemas.microsoft.com/office/word/2016/wordml/cid" xmlns:w16se="http://schemas.microsoft.com/office/word/2015/wordml/symex" xmlns:wpg="http://schemas.microsoft.com/office/word/2010/wordprocessingGroup" xmlns:wpi="http://schemas.microsoft.com/office/word/2010/wordprocessingInk" xmlns:wne="http://schemas.microsoft.com/office/word/2006/wordml" xmlns:wps="http://schemas.microsoft.com/office/word/2010/wordprocessingShape" mc:Ignorable="w14 w15 w16se w16cid wp14">
+<w:endnotes xmlns:wpc="http://schemas.microsoft.com/office/word/2010/wordprocessingCanvas" xmlns:cx="http://schemas.microsoft.com/office/drawing/2014/chartex" xmlns:cx1="http://schemas.microsoft.com/office/drawing/2015/9/8/chartex" xmlns:cx2="http://schemas.microsoft.com/office/drawing/2015/10/21/chartex" xmlns:cx3="http://schemas.microsoft.com/office/drawing/2016/5/9/chartex" xmlns:cx4="http://schemas.microsoft.com/office/drawing/2016/5/10/chartex" xmlns:cx5="http://schemas.microsoft.com/office/drawing/2016/5/11/chartex" xmlns:cx6="http://schemas.microsoft.com/office/drawing/2016/5/12/chartex" xmlns:cx7="http://schemas.microsoft.com/office/drawing/2016/5/13/chartex" xmlns:cx8="http://schemas.microsoft.com/office/drawing/2016/5/14/chartex" xmlns:mc="http://schemas.openxmlformats.org/markup-compatibility/2006" xmlns:aink="http://schemas.microsoft.com/office/drawing/2016/ink" xmlns:am3d="http://schemas.microsoft.com/office/drawing/2017/model3d" xmlns:o="urn:schemas-microsoft-com:office:office" xmlns:r="http://schemas.openxmlformats.org/officeDocument/2006/relationships" xmlns:m="http://schemas.openxmlformats.org/officeDocument/2006/math" xmlns:v="urn:schemas-microsoft-com:vml" xmlns:wp14="http://schemas.microsoft.com/office/word/2010/wordprocessingDrawing" xmlns:wp="http://schemas.openxmlformats.org/drawingml/2006/wordprocessingDrawing" xmlns:w10="urn:schemas-microsoft-com:office:word" xmlns:w="http://schemas.openxmlformats.org/wordprocessingml/2006/main" xmlns:w14="http://schemas.microsoft.com/office/word/2010/wordml" xmlns:w15="http://schemas.microsoft.com/office/word/2012/wordml" xmlns:w16cex="http://schemas.microsoft.com/office/word/2018/wordml/cex" xmlns:w16cid="http://schemas.microsoft.com/office/word/2016/wordml/cid" xmlns:w16="http://schemas.microsoft.com/office/word/2018/wordml" xmlns:w16se="http://schemas.microsoft.com/office/word/2015/wordml/symex" xmlns:wpg="http://schemas.microsoft.com/office/word/2010/wordprocessingGroup" xmlns:wpi="http://schemas.microsoft.com/office/word/2010/wordprocessingInk" xmlns:wne="http://schemas.microsoft.com/office/word/2006/wordml" xmlns:wps="http://schemas.microsoft.com/office/word/2010/wordprocessingShape" mc:Ignorable="w14 w15 w16se w16cid w16 w16cex wp14">
   <w:endnote w:type="separator" w:id="-1">
     <w:p>
       <w:pPr>
@@ -2950,7 +2501,7 @@
 </file>
 
 <file path=word/footer1.xml><?xml version="1.0" encoding="utf-8"?>
-<w:ftr xmlns:wpc="http://schemas.microsoft.com/office/word/2010/wordprocessingCanvas" xmlns:cx="http://schemas.microsoft.com/office/drawing/2014/chartex" xmlns:cx1="http://schemas.microsoft.com/office/drawing/2015/9/8/chartex" xmlns:cx2="http://schemas.microsoft.com/office/drawing/2015/10/21/chartex" xmlns:cx3="http://schemas.microsoft.com/office/drawing/2016/5/9/chartex" xmlns:cx4="http://schemas.microsoft.com/office/drawing/2016/5/10/chartex" xmlns:cx5="http://schemas.microsoft.com/office/drawing/2016/5/11/chartex" xmlns:cx6="http://schemas.microsoft.com/office/drawing/2016/5/12/chartex" xmlns:cx7="http://schemas.microsoft.com/office/drawing/2016/5/13/chartex" xmlns:cx8="http://schemas.microsoft.com/office/drawing/2016/5/14/chartex" xmlns:mc="http://schemas.openxmlformats.org/markup-compatibility/2006" xmlns:aink="http://schemas.microsoft.com/office/drawing/2016/ink" xmlns:am3d="http://schemas.microsoft.com/office/drawing/2017/model3d" xmlns:o="urn:schemas-microsoft-com:office:office" xmlns:r="http://schemas.openxmlformats.org/officeDocument/2006/relationships" xmlns:m="http://schemas.openxmlformats.org/officeDocument/2006/math" xmlns:v="urn:schemas-microsoft-com:vml" xmlns:wp14="http://schemas.microsoft.com/office/word/2010/wordprocessingDrawing" xmlns:wp="http://schemas.openxmlformats.org/drawingml/2006/wordprocessingDrawing" xmlns:w10="urn:schemas-microsoft-com:office:word" xmlns:w="http://schemas.openxmlformats.org/wordprocessingml/2006/main" xmlns:w14="http://schemas.microsoft.com/office/word/2010/wordml" xmlns:w15="http://schemas.microsoft.com/office/word/2012/wordml" xmlns:w16cid="http://schemas.microsoft.com/office/word/2016/wordml/cid" xmlns:w16se="http://schemas.microsoft.com/office/word/2015/wordml/symex" xmlns:wpg="http://schemas.microsoft.com/office/word/2010/wordprocessingGroup" xmlns:wpi="http://schemas.microsoft.com/office/word/2010/wordprocessingInk" xmlns:wne="http://schemas.microsoft.com/office/word/2006/wordml" xmlns:wps="http://schemas.microsoft.com/office/word/2010/wordprocessingShape" mc:Ignorable="w14 w15 w16se w16cid wp14">
+<w:ftr xmlns:wpc="http://schemas.microsoft.com/office/word/2010/wordprocessingCanvas" xmlns:cx="http://schemas.microsoft.com/office/drawing/2014/chartex" xmlns:cx1="http://schemas.microsoft.com/office/drawing/2015/9/8/chartex" xmlns:cx2="http://schemas.microsoft.com/office/drawing/2015/10/21/chartex" xmlns:cx3="http://schemas.microsoft.com/office/drawing/2016/5/9/chartex" xmlns:cx4="http://schemas.microsoft.com/office/drawing/2016/5/10/chartex" xmlns:cx5="http://schemas.microsoft.com/office/drawing/2016/5/11/chartex" xmlns:cx6="http://schemas.microsoft.com/office/drawing/2016/5/12/chartex" xmlns:cx7="http://schemas.microsoft.com/office/drawing/2016/5/13/chartex" xmlns:cx8="http://schemas.microsoft.com/office/drawing/2016/5/14/chartex" xmlns:mc="http://schemas.openxmlformats.org/markup-compatibility/2006" xmlns:aink="http://schemas.microsoft.com/office/drawing/2016/ink" xmlns:am3d="http://schemas.microsoft.com/office/drawing/2017/model3d" xmlns:o="urn:schemas-microsoft-com:office:office" xmlns:r="http://schemas.openxmlformats.org/officeDocument/2006/relationships" xmlns:m="http://schemas.openxmlformats.org/officeDocument/2006/math" xmlns:v="urn:schemas-microsoft-com:vml" xmlns:wp14="http://schemas.microsoft.com/office/word/2010/wordprocessingDrawing" xmlns:wp="http://schemas.openxmlformats.org/drawingml/2006/wordprocessingDrawing" xmlns:w10="urn:schemas-microsoft-com:office:word" xmlns:w="http://schemas.openxmlformats.org/wordprocessingml/2006/main" xmlns:w14="http://schemas.microsoft.com/office/word/2010/wordml" xmlns:w15="http://schemas.microsoft.com/office/word/2012/wordml" xmlns:w16cex="http://schemas.microsoft.com/office/word/2018/wordml/cex" xmlns:w16cid="http://schemas.microsoft.com/office/word/2016/wordml/cid" xmlns:w16="http://schemas.microsoft.com/office/word/2018/wordml" xmlns:w16se="http://schemas.microsoft.com/office/word/2015/wordml/symex" xmlns:wpg="http://schemas.microsoft.com/office/word/2010/wordprocessingGroup" xmlns:wpi="http://schemas.microsoft.com/office/word/2010/wordprocessingInk" xmlns:wne="http://schemas.microsoft.com/office/word/2006/wordml" xmlns:wps="http://schemas.microsoft.com/office/word/2010/wordprocessingShape" mc:Ignorable="w14 w15 w16se w16cid w16 w16cex wp14">
   <w:p>
     <w:pPr>
       <w:pBdr>
@@ -3029,7 +2580,7 @@
 </file>
 
 <file path=word/footnotes.xml><?xml version="1.0" encoding="utf-8"?>
-<w:footnotes xmlns:wpc="http://schemas.microsoft.com/office/word/2010/wordprocessingCanvas" xmlns:cx="http://schemas.microsoft.com/office/drawing/2014/chartex" xmlns:cx1="http://schemas.microsoft.com/office/drawing/2015/9/8/chartex" xmlns:cx2="http://schemas.microsoft.com/office/drawing/2015/10/21/chartex" xmlns:cx3="http://schemas.microsoft.com/office/drawing/2016/5/9/chartex" xmlns:cx4="http://schemas.microsoft.com/office/drawing/2016/5/10/chartex" xmlns:cx5="http://schemas.microsoft.com/office/drawing/2016/5/11/chartex" xmlns:cx6="http://schemas.microsoft.com/office/drawing/2016/5/12/chartex" xmlns:cx7="http://schemas.microsoft.com/office/drawing/2016/5/13/chartex" xmlns:cx8="http://schemas.microsoft.com/office/drawing/2016/5/14/chartex" xmlns:mc="http://schemas.openxmlformats.org/markup-compatibility/2006" xmlns:aink="http://schemas.microsoft.com/office/drawing/2016/ink" xmlns:am3d="http://schemas.microsoft.com/office/drawing/2017/model3d" xmlns:o="urn:schemas-microsoft-com:office:office" xmlns:r="http://schemas.openxmlformats.org/officeDocument/2006/relationships" xmlns:m="http://schemas.openxmlformats.org/officeDocument/2006/math" xmlns:v="urn:schemas-microsoft-com:vml" xmlns:wp14="http://schemas.microsoft.com/office/word/2010/wordprocessingDrawing" xmlns:wp="http://schemas.openxmlformats.org/drawingml/2006/wordprocessingDrawing" xmlns:w10="urn:schemas-microsoft-com:office:word" xmlns:w="http://schemas.openxmlformats.org/wordprocessingml/2006/main" xmlns:w14="http://schemas.microsoft.com/office/word/2010/wordml" xmlns:w15="http://schemas.microsoft.com/office/word/2012/wordml" xmlns:w16cid="http://schemas.microsoft.com/office/word/2016/wordml/cid" xmlns:w16se="http://schemas.microsoft.com/office/word/2015/wordml/symex" xmlns:wpg="http://schemas.microsoft.com/office/word/2010/wordprocessingGroup" xmlns:wpi="http://schemas.microsoft.com/office/word/2010/wordprocessingInk" xmlns:wne="http://schemas.microsoft.com/office/word/2006/wordml" xmlns:wps="http://schemas.microsoft.com/office/word/2010/wordprocessingShape" mc:Ignorable="w14 w15 w16se w16cid wp14">
+<w:footnotes xmlns:wpc="http://schemas.microsoft.com/office/word/2010/wordprocessingCanvas" xmlns:cx="http://schemas.microsoft.com/office/drawing/2014/chartex" xmlns:cx1="http://schemas.microsoft.com/office/drawing/2015/9/8/chartex" xmlns:cx2="http://schemas.microsoft.com/office/drawing/2015/10/21/chartex" xmlns:cx3="http://schemas.microsoft.com/office/drawing/2016/5/9/chartex" xmlns:cx4="http://schemas.microsoft.com/office/drawing/2016/5/10/chartex" xmlns:cx5="http://schemas.microsoft.com/office/drawing/2016/5/11/chartex" xmlns:cx6="http://schemas.microsoft.com/office/drawing/2016/5/12/chartex" xmlns:cx7="http://schemas.microsoft.com/office/drawing/2016/5/13/chartex" xmlns:cx8="http://schemas.microsoft.com/office/drawing/2016/5/14/chartex" xmlns:mc="http://schemas.openxmlformats.org/markup-compatibility/2006" xmlns:aink="http://schemas.microsoft.com/office/drawing/2016/ink" xmlns:am3d="http://schemas.microsoft.com/office/drawing/2017/model3d" xmlns:o="urn:schemas-microsoft-com:office:office" xmlns:r="http://schemas.openxmlformats.org/officeDocument/2006/relationships" xmlns:m="http://schemas.openxmlformats.org/officeDocument/2006/math" xmlns:v="urn:schemas-microsoft-com:vml" xmlns:wp14="http://schemas.microsoft.com/office/word/2010/wordprocessingDrawing" xmlns:wp="http://schemas.openxmlformats.org/drawingml/2006/wordprocessingDrawing" xmlns:w10="urn:schemas-microsoft-com:office:word" xmlns:w="http://schemas.openxmlformats.org/wordprocessingml/2006/main" xmlns:w14="http://schemas.microsoft.com/office/word/2010/wordml" xmlns:w15="http://schemas.microsoft.com/office/word/2012/wordml" xmlns:w16cex="http://schemas.microsoft.com/office/word/2018/wordml/cex" xmlns:w16cid="http://schemas.microsoft.com/office/word/2016/wordml/cid" xmlns:w16="http://schemas.microsoft.com/office/word/2018/wordml" xmlns:w16se="http://schemas.microsoft.com/office/word/2015/wordml/symex" xmlns:wpg="http://schemas.microsoft.com/office/word/2010/wordprocessingGroup" xmlns:wpi="http://schemas.microsoft.com/office/word/2010/wordprocessingInk" xmlns:wne="http://schemas.microsoft.com/office/word/2006/wordml" xmlns:wps="http://schemas.microsoft.com/office/word/2010/wordprocessingShape" mc:Ignorable="w14 w15 w16se w16cid w16 w16cex wp14">
   <w:footnote w:type="separator" w:id="-1">
     <w:p>
       <w:pPr>
@@ -3054,7 +2605,7 @@
 </file>
 
 <file path=word/header1.xml><?xml version="1.0" encoding="utf-8"?>
-<w:hdr xmlns:wpc="http://schemas.microsoft.com/office/word/2010/wordprocessingCanvas" xmlns:cx="http://schemas.microsoft.com/office/drawing/2014/chartex" xmlns:cx1="http://schemas.microsoft.com/office/drawing/2015/9/8/chartex" xmlns:cx2="http://schemas.microsoft.com/office/drawing/2015/10/21/chartex" xmlns:cx3="http://schemas.microsoft.com/office/drawing/2016/5/9/chartex" xmlns:cx4="http://schemas.microsoft.com/office/drawing/2016/5/10/chartex" xmlns:cx5="http://schemas.microsoft.com/office/drawing/2016/5/11/chartex" xmlns:cx6="http://schemas.microsoft.com/office/drawing/2016/5/12/chartex" xmlns:cx7="http://schemas.microsoft.com/office/drawing/2016/5/13/chartex" xmlns:cx8="http://schemas.microsoft.com/office/drawing/2016/5/14/chartex" xmlns:mc="http://schemas.openxmlformats.org/markup-compatibility/2006" xmlns:aink="http://schemas.microsoft.com/office/drawing/2016/ink" xmlns:am3d="http://schemas.microsoft.com/office/drawing/2017/model3d" xmlns:o="urn:schemas-microsoft-com:office:office" xmlns:r="http://schemas.openxmlformats.org/officeDocument/2006/relationships" xmlns:m="http://schemas.openxmlformats.org/officeDocument/2006/math" xmlns:v="urn:schemas-microsoft-com:vml" xmlns:wp14="http://schemas.microsoft.com/office/word/2010/wordprocessingDrawing" xmlns:wp="http://schemas.openxmlformats.org/drawingml/2006/wordprocessingDrawing" xmlns:w10="urn:schemas-microsoft-com:office:word" xmlns:w="http://schemas.openxmlformats.org/wordprocessingml/2006/main" xmlns:w14="http://schemas.microsoft.com/office/word/2010/wordml" xmlns:w15="http://schemas.microsoft.com/office/word/2012/wordml" xmlns:w16cid="http://schemas.microsoft.com/office/word/2016/wordml/cid" xmlns:w16se="http://schemas.microsoft.com/office/word/2015/wordml/symex" xmlns:wpg="http://schemas.microsoft.com/office/word/2010/wordprocessingGroup" xmlns:wpi="http://schemas.microsoft.com/office/word/2010/wordprocessingInk" xmlns:wne="http://schemas.microsoft.com/office/word/2006/wordml" xmlns:wps="http://schemas.microsoft.com/office/word/2010/wordprocessingShape" mc:Ignorable="w14 w15 w16se w16cid wp14">
+<w:hdr xmlns:wpc="http://schemas.microsoft.com/office/word/2010/wordprocessingCanvas" xmlns:cx="http://schemas.microsoft.com/office/drawing/2014/chartex" xmlns:cx1="http://schemas.microsoft.com/office/drawing/2015/9/8/chartex" xmlns:cx2="http://schemas.microsoft.com/office/drawing/2015/10/21/chartex" xmlns:cx3="http://schemas.microsoft.com/office/drawing/2016/5/9/chartex" xmlns:cx4="http://schemas.microsoft.com/office/drawing/2016/5/10/chartex" xmlns:cx5="http://schemas.microsoft.com/office/drawing/2016/5/11/chartex" xmlns:cx6="http://schemas.microsoft.com/office/drawing/2016/5/12/chartex" xmlns:cx7="http://schemas.microsoft.com/office/drawing/2016/5/13/chartex" xmlns:cx8="http://schemas.microsoft.com/office/drawing/2016/5/14/chartex" xmlns:mc="http://schemas.openxmlformats.org/markup-compatibility/2006" xmlns:aink="http://schemas.microsoft.com/office/drawing/2016/ink" xmlns:am3d="http://schemas.microsoft.com/office/drawing/2017/model3d" xmlns:o="urn:schemas-microsoft-com:office:office" xmlns:r="http://schemas.openxmlformats.org/officeDocument/2006/relationships" xmlns:m="http://schemas.openxmlformats.org/officeDocument/2006/math" xmlns:v="urn:schemas-microsoft-com:vml" xmlns:wp14="http://schemas.microsoft.com/office/word/2010/wordprocessingDrawing" xmlns:wp="http://schemas.openxmlformats.org/drawingml/2006/wordprocessingDrawing" xmlns:w10="urn:schemas-microsoft-com:office:word" xmlns:w="http://schemas.openxmlformats.org/wordprocessingml/2006/main" xmlns:w14="http://schemas.microsoft.com/office/word/2010/wordml" xmlns:w15="http://schemas.microsoft.com/office/word/2012/wordml" xmlns:w16cex="http://schemas.microsoft.com/office/word/2018/wordml/cex" xmlns:w16cid="http://schemas.microsoft.com/office/word/2016/wordml/cid" xmlns:w16="http://schemas.microsoft.com/office/word/2018/wordml" xmlns:w16se="http://schemas.microsoft.com/office/word/2015/wordml/symex" xmlns:wpg="http://schemas.microsoft.com/office/word/2010/wordprocessingGroup" xmlns:wpi="http://schemas.microsoft.com/office/word/2010/wordprocessingInk" xmlns:wne="http://schemas.microsoft.com/office/word/2006/wordml" xmlns:wps="http://schemas.microsoft.com/office/word/2010/wordprocessingShape" mc:Ignorable="w14 w15 w16se w16cid w16 w16cex wp14">
   <w:p>
     <w:pPr>
       <w:pBdr>
@@ -3075,7 +2626,7 @@
 </file>
 
 <file path=word/numbering.xml><?xml version="1.0" encoding="utf-8"?>
-<w:numbering xmlns:wpc="http://schemas.microsoft.com/office/word/2010/wordprocessingCanvas" xmlns:cx="http://schemas.microsoft.com/office/drawing/2014/chartex" xmlns:cx1="http://schemas.microsoft.com/office/drawing/2015/9/8/chartex" xmlns:cx2="http://schemas.microsoft.com/office/drawing/2015/10/21/chartex" xmlns:cx3="http://schemas.microsoft.com/office/drawing/2016/5/9/chartex" xmlns:cx4="http://schemas.microsoft.com/office/drawing/2016/5/10/chartex" xmlns:cx5="http://schemas.microsoft.com/office/drawing/2016/5/11/chartex" xmlns:cx6="http://schemas.microsoft.com/office/drawing/2016/5/12/chartex" xmlns:cx7="http://schemas.microsoft.com/office/drawing/2016/5/13/chartex" xmlns:cx8="http://schemas.microsoft.com/office/drawing/2016/5/14/chartex" xmlns:mc="http://schemas.openxmlformats.org/markup-compatibility/2006" xmlns:aink="http://schemas.microsoft.com/office/drawing/2016/ink" xmlns:am3d="http://schemas.microsoft.com/office/drawing/2017/model3d" xmlns:o="urn:schemas-microsoft-com:office:office" xmlns:r="http://schemas.openxmlformats.org/officeDocument/2006/relationships" xmlns:m="http://schemas.openxmlformats.org/officeDocument/2006/math" xmlns:v="urn:schemas-microsoft-com:vml" xmlns:wp14="http://schemas.microsoft.com/office/word/2010/wordprocessingDrawing" xmlns:wp="http://schemas.openxmlformats.org/drawingml/2006/wordprocessingDrawing" xmlns:w10="urn:schemas-microsoft-com:office:word" xmlns:w="http://schemas.openxmlformats.org/wordprocessingml/2006/main" xmlns:w14="http://schemas.microsoft.com/office/word/2010/wordml" xmlns:w15="http://schemas.microsoft.com/office/word/2012/wordml" xmlns:w16cid="http://schemas.microsoft.com/office/word/2016/wordml/cid" xmlns:w16se="http://schemas.microsoft.com/office/word/2015/wordml/symex" xmlns:wpg="http://schemas.microsoft.com/office/word/2010/wordprocessingGroup" xmlns:wpi="http://schemas.microsoft.com/office/word/2010/wordprocessingInk" xmlns:wne="http://schemas.microsoft.com/office/word/2006/wordml" xmlns:wps="http://schemas.microsoft.com/office/word/2010/wordprocessingShape" mc:Ignorable="w14 w15 w16se w16cid wp14">
+<w:numbering xmlns:wpc="http://schemas.microsoft.com/office/word/2010/wordprocessingCanvas" xmlns:cx="http://schemas.microsoft.com/office/drawing/2014/chartex" xmlns:cx1="http://schemas.microsoft.com/office/drawing/2015/9/8/chartex" xmlns:cx2="http://schemas.microsoft.com/office/drawing/2015/10/21/chartex" xmlns:cx3="http://schemas.microsoft.com/office/drawing/2016/5/9/chartex" xmlns:cx4="http://schemas.microsoft.com/office/drawing/2016/5/10/chartex" xmlns:cx5="http://schemas.microsoft.com/office/drawing/2016/5/11/chartex" xmlns:cx6="http://schemas.microsoft.com/office/drawing/2016/5/12/chartex" xmlns:cx7="http://schemas.microsoft.com/office/drawing/2016/5/13/chartex" xmlns:cx8="http://schemas.microsoft.com/office/drawing/2016/5/14/chartex" xmlns:mc="http://schemas.openxmlformats.org/markup-compatibility/2006" xmlns:aink="http://schemas.microsoft.com/office/drawing/2016/ink" xmlns:am3d="http://schemas.microsoft.com/office/drawing/2017/model3d" xmlns:o="urn:schemas-microsoft-com:office:office" xmlns:r="http://schemas.openxmlformats.org/officeDocument/2006/relationships" xmlns:m="http://schemas.openxmlformats.org/officeDocument/2006/math" xmlns:v="urn:schemas-microsoft-com:vml" xmlns:wp14="http://schemas.microsoft.com/office/word/2010/wordprocessingDrawing" xmlns:wp="http://schemas.openxmlformats.org/drawingml/2006/wordprocessingDrawing" xmlns:w10="urn:schemas-microsoft-com:office:word" xmlns:w="http://schemas.openxmlformats.org/wordprocessingml/2006/main" xmlns:w14="http://schemas.microsoft.com/office/word/2010/wordml" xmlns:w15="http://schemas.microsoft.com/office/word/2012/wordml" xmlns:w16cex="http://schemas.microsoft.com/office/word/2018/wordml/cex" xmlns:w16cid="http://schemas.microsoft.com/office/word/2016/wordml/cid" xmlns:w16="http://schemas.microsoft.com/office/word/2018/wordml" xmlns:w16se="http://schemas.microsoft.com/office/word/2015/wordml/symex" xmlns:wpg="http://schemas.microsoft.com/office/word/2010/wordprocessingGroup" xmlns:wpi="http://schemas.microsoft.com/office/word/2010/wordprocessingInk" xmlns:wne="http://schemas.microsoft.com/office/word/2006/wordml" xmlns:wps="http://schemas.microsoft.com/office/word/2010/wordprocessingShape" mc:Ignorable="w14 w15 w16se w16cid w16 w16cex wp14">
   <w:abstractNum w:abstractNumId="0" w15:restartNumberingAfterBreak="0">
     <w:nsid w:val="030A4CB1"/>
     <w:multiLevelType w:val="multilevel"/>
@@ -3932,7 +3483,7 @@
 </file>
 
 <file path=word/styles.xml><?xml version="1.0" encoding="utf-8"?>
-<w:styles xmlns:mc="http://schemas.openxmlformats.org/markup-compatibility/2006" xmlns:r="http://schemas.openxmlformats.org/officeDocument/2006/relationships" xmlns:w="http://schemas.openxmlformats.org/wordprocessingml/2006/main" xmlns:w14="http://schemas.microsoft.com/office/word/2010/wordml" xmlns:w15="http://schemas.microsoft.com/office/word/2012/wordml" xmlns:w16cid="http://schemas.microsoft.com/office/word/2016/wordml/cid" xmlns:w16se="http://schemas.microsoft.com/office/word/2015/wordml/symex" mc:Ignorable="w14 w15 w16se w16cid">
+<w:styles xmlns:mc="http://schemas.openxmlformats.org/markup-compatibility/2006" xmlns:r="http://schemas.openxmlformats.org/officeDocument/2006/relationships" xmlns:w="http://schemas.openxmlformats.org/wordprocessingml/2006/main" xmlns:w14="http://schemas.microsoft.com/office/word/2010/wordml" xmlns:w15="http://schemas.microsoft.com/office/word/2012/wordml" xmlns:w16cex="http://schemas.microsoft.com/office/word/2018/wordml/cex" xmlns:w16cid="http://schemas.microsoft.com/office/word/2016/wordml/cid" xmlns:w16="http://schemas.microsoft.com/office/word/2018/wordml" xmlns:w16se="http://schemas.microsoft.com/office/word/2015/wordml/symex" mc:Ignorable="w14 w15 w16se w16cid w16 w16cex">
   <w:docDefaults>
     <w:rPrDefault>
       <w:rPr>

</xml_diff>